<commit_message>
Update Project Documentation doc
</commit_message>
<xml_diff>
--- a/Project_Documentation.docx
+++ b/Project_Documentation.docx
@@ -14,7 +14,60 @@
           <w:b/>
           <w:bCs/>
         </w:rPr>
-        <w:t>FUNCTIONALITY</w:t>
+        <w:t>INTRODUCTION</w:t>
+      </w:r>
+    </w:p>
+    <w:p>
+      <w:pPr>
+        <w:rPr>
+          <w:b/>
+          <w:bCs/>
+        </w:rPr>
+      </w:pPr>
+    </w:p>
+    <w:p>
+      <w:pPr>
+        <w:rPr>
+          <w:b/>
+          <w:bCs/>
+        </w:rPr>
+      </w:pPr>
+      <w:r>
+        <w:rPr>
+          <w:b/>
+          <w:bCs/>
+        </w:rPr>
+        <w:t>ARCHITECTURE</w:t>
+      </w:r>
+    </w:p>
+    <w:p>
+      <w:pPr>
+        <w:rPr>
+          <w:b/>
+          <w:bCs/>
+        </w:rPr>
+      </w:pPr>
+    </w:p>
+    <w:p>
+      <w:pPr>
+        <w:rPr>
+          <w:b/>
+          <w:bCs/>
+        </w:rPr>
+      </w:pPr>
+      <w:r>
+        <w:rPr>
+          <w:b/>
+          <w:bCs/>
+        </w:rPr>
+        <w:t>F</w:t>
+      </w:r>
+      <w:r>
+        <w:rPr>
+          <w:b/>
+          <w:bCs/>
+        </w:rPr>
+        <w:t>EATURES</w:t>
       </w:r>
     </w:p>
     <w:p>
@@ -61,10 +114,7 @@
     </w:p>
     <w:p>
       <w:r>
-        <w:t xml:space="preserve">[U] </w:t>
-      </w:r>
-      <w:r>
-        <w:t>Users should be able to modify an expense</w:t>
+        <w:t>[U] Users should be able to modify an expense</w:t>
       </w:r>
     </w:p>
     <w:p>
@@ -204,6 +254,7 @@
     <w:p>
       <w:proofErr w:type="spellStart"/>
       <w:r>
+        <w:lastRenderedPageBreak/>
         <w:t>ExpenseTracker</w:t>
       </w:r>
       <w:proofErr w:type="spellEnd"/>
@@ -224,7 +275,6 @@
     </w:p>
     <w:p>
       <w:r>
-        <w:lastRenderedPageBreak/>
         <w:t>Delete Expenses</w:t>
       </w:r>
     </w:p>
@@ -236,6 +286,67 @@
     <w:p>
       <w:r>
         <w:t>View Expenses</w:t>
+      </w:r>
+    </w:p>
+    <w:p>
+      <w:pPr>
+        <w:rPr>
+          <w:b/>
+          <w:bCs/>
+        </w:rPr>
+      </w:pPr>
+      <w:r>
+        <w:rPr>
+          <w:b/>
+          <w:bCs/>
+        </w:rPr>
+        <w:t>TESTING</w:t>
+      </w:r>
+    </w:p>
+    <w:p>
+      <w:pPr>
+        <w:rPr>
+          <w:b/>
+          <w:bCs/>
+        </w:rPr>
+      </w:pPr>
+    </w:p>
+    <w:p>
+      <w:pPr>
+        <w:rPr>
+          <w:b/>
+          <w:bCs/>
+        </w:rPr>
+      </w:pPr>
+      <w:r>
+        <w:rPr>
+          <w:b/>
+          <w:bCs/>
+        </w:rPr>
+        <w:t>CHALLENGES</w:t>
+      </w:r>
+    </w:p>
+    <w:p>
+      <w:pPr>
+        <w:rPr>
+          <w:b/>
+          <w:bCs/>
+        </w:rPr>
+      </w:pPr>
+    </w:p>
+    <w:p>
+      <w:pPr>
+        <w:rPr>
+          <w:b/>
+          <w:bCs/>
+        </w:rPr>
+      </w:pPr>
+      <w:r>
+        <w:rPr>
+          <w:b/>
+          <w:bCs/>
+        </w:rPr>
+        <w:t>FUTURE ENHANCEMENTS</w:t>
       </w:r>
     </w:p>
     <w:p/>

</xml_diff>